<commit_message>
More tiles added, maps changed to accommodate changes.
</commit_message>
<xml_diff>
--- a/Diagrammer/Extra/Symbol reference list for tiles.docx
+++ b/Diagrammer/Extra/Symbol reference list for tiles.docx
@@ -9,13 +9,13 @@
         <w:tblLook w:val="04A0" w:firstRow="1" w:lastRow="0" w:firstColumn="1" w:lastColumn="0" w:noHBand="0" w:noVBand="1"/>
       </w:tblPr>
       <w:tblGrid>
-        <w:gridCol w:w="1938"/>
+        <w:gridCol w:w="2178"/>
         <w:gridCol w:w="985"/>
       </w:tblGrid>
       <w:tr>
         <w:tc>
           <w:tcPr>
-            <w:tcW w:w="1938" w:type="dxa"/>
+            <w:tcW w:w="2178" w:type="dxa"/>
           </w:tcPr>
           <w:p>
             <w:proofErr w:type="spellStart"/>
@@ -39,7 +39,7 @@
       <w:tr>
         <w:tc>
           <w:tcPr>
-            <w:tcW w:w="1938" w:type="dxa"/>
+            <w:tcW w:w="2178" w:type="dxa"/>
           </w:tcPr>
           <w:p>
             <w:r>
@@ -61,11 +61,9 @@
       <w:tr>
         <w:tc>
           <w:tcPr>
-            <w:tcW w:w="1938" w:type="dxa"/>
-          </w:tcPr>
-          <w:p>
-            <w:bookmarkStart w:id="0" w:name="_GoBack"/>
-            <w:bookmarkEnd w:id="0"/>
+            <w:tcW w:w="2178" w:type="dxa"/>
+          </w:tcPr>
+          <w:p>
             <w:r>
               <w:t>North exit</w:t>
             </w:r>
@@ -85,7 +83,7 @@
       <w:tr>
         <w:tc>
           <w:tcPr>
-            <w:tcW w:w="1938" w:type="dxa"/>
+            <w:tcW w:w="2178" w:type="dxa"/>
           </w:tcPr>
           <w:p>
             <w:r>
@@ -107,7 +105,7 @@
       <w:tr>
         <w:tc>
           <w:tcPr>
-            <w:tcW w:w="1938" w:type="dxa"/>
+            <w:tcW w:w="2178" w:type="dxa"/>
           </w:tcPr>
           <w:p>
             <w:r>
@@ -129,7 +127,7 @@
       <w:tr>
         <w:tc>
           <w:tcPr>
-            <w:tcW w:w="1938" w:type="dxa"/>
+            <w:tcW w:w="2178" w:type="dxa"/>
           </w:tcPr>
           <w:p>
             <w:r>
@@ -151,7 +149,7 @@
       <w:tr>
         <w:tc>
           <w:tcPr>
-            <w:tcW w:w="1938" w:type="dxa"/>
+            <w:tcW w:w="2178" w:type="dxa"/>
           </w:tcPr>
           <w:p>
             <w:proofErr w:type="spellStart"/>
@@ -175,7 +173,7 @@
       <w:tr>
         <w:tc>
           <w:tcPr>
-            <w:tcW w:w="1938" w:type="dxa"/>
+            <w:tcW w:w="2178" w:type="dxa"/>
           </w:tcPr>
           <w:p>
             <w:proofErr w:type="spellStart"/>
@@ -207,7 +205,7 @@
       <w:tr>
         <w:tc>
           <w:tcPr>
-            <w:tcW w:w="1938" w:type="dxa"/>
+            <w:tcW w:w="2178" w:type="dxa"/>
           </w:tcPr>
           <w:p>
             <w:r>
@@ -234,7 +232,7 @@
       <w:tr>
         <w:tc>
           <w:tcPr>
-            <w:tcW w:w="1938" w:type="dxa"/>
+            <w:tcW w:w="2178" w:type="dxa"/>
           </w:tcPr>
           <w:p>
             <w:r>
@@ -261,7 +259,7 @@
       <w:tr>
         <w:tc>
           <w:tcPr>
-            <w:tcW w:w="1938" w:type="dxa"/>
+            <w:tcW w:w="2178" w:type="dxa"/>
           </w:tcPr>
           <w:p>
             <w:r>
@@ -288,7 +286,7 @@
       <w:tr>
         <w:tc>
           <w:tcPr>
-            <w:tcW w:w="1938" w:type="dxa"/>
+            <w:tcW w:w="2178" w:type="dxa"/>
           </w:tcPr>
           <w:p>
             <w:r>
@@ -315,7 +313,7 @@
       <w:tr>
         <w:tc>
           <w:tcPr>
-            <w:tcW w:w="1938" w:type="dxa"/>
+            <w:tcW w:w="2178" w:type="dxa"/>
           </w:tcPr>
           <w:p>
             <w:proofErr w:type="spellStart"/>
@@ -342,6 +340,278 @@
               <w:t>^</w:t>
             </w:r>
           </w:p>
+        </w:tc>
+      </w:tr>
+      <w:tr>
+        <w:tc>
+          <w:tcPr>
+            <w:tcW w:w="2178" w:type="dxa"/>
+          </w:tcPr>
+          <w:p>
+            <w:proofErr w:type="spellStart"/>
+            <w:r>
+              <w:t>Hallway</w:t>
+            </w:r>
+            <w:proofErr w:type="spellEnd"/>
+            <w:r>
+              <w:t xml:space="preserve"> </w:t>
+            </w:r>
+            <w:proofErr w:type="spellStart"/>
+            <w:r>
+              <w:t>floor</w:t>
+            </w:r>
+            <w:proofErr w:type="spellEnd"/>
+          </w:p>
+        </w:tc>
+        <w:tc>
+          <w:tcPr>
+            <w:tcW w:w="985" w:type="dxa"/>
+          </w:tcPr>
+          <w:p>
+            <w:r>
+              <w:t>-</w:t>
+            </w:r>
+          </w:p>
+        </w:tc>
+      </w:tr>
+      <w:tr>
+        <w:tc>
+          <w:tcPr>
+            <w:tcW w:w="2178" w:type="dxa"/>
+          </w:tcPr>
+          <w:p>
+            <w:proofErr w:type="spellStart"/>
+            <w:r>
+              <w:t>Hallway</w:t>
+            </w:r>
+            <w:proofErr w:type="spellEnd"/>
+            <w:r>
+              <w:t xml:space="preserve"> </w:t>
+            </w:r>
+            <w:proofErr w:type="spellStart"/>
+            <w:r>
+              <w:t>floor</w:t>
+            </w:r>
+            <w:proofErr w:type="spellEnd"/>
+          </w:p>
+        </w:tc>
+        <w:tc>
+          <w:tcPr>
+            <w:tcW w:w="985" w:type="dxa"/>
+          </w:tcPr>
+          <w:p>
+            <w:r>
+              <w:t>/</w:t>
+            </w:r>
+          </w:p>
+        </w:tc>
+      </w:tr>
+      <w:tr>
+        <w:tc>
+          <w:tcPr>
+            <w:tcW w:w="2178" w:type="dxa"/>
+          </w:tcPr>
+          <w:p>
+            <w:proofErr w:type="spellStart"/>
+            <w:r>
+              <w:t>Corridor</w:t>
+            </w:r>
+            <w:proofErr w:type="spellEnd"/>
+            <w:r>
+              <w:t xml:space="preserve"> </w:t>
+            </w:r>
+            <w:proofErr w:type="spellStart"/>
+            <w:r>
+              <w:t>floor</w:t>
+            </w:r>
+            <w:proofErr w:type="spellEnd"/>
+          </w:p>
+        </w:tc>
+        <w:tc>
+          <w:tcPr>
+            <w:tcW w:w="985" w:type="dxa"/>
+          </w:tcPr>
+          <w:p>
+            <w:r>
+              <w:t>:</w:t>
+            </w:r>
+          </w:p>
+        </w:tc>
+      </w:tr>
+      <w:tr>
+        <w:tc>
+          <w:tcPr>
+            <w:tcW w:w="2178" w:type="dxa"/>
+          </w:tcPr>
+          <w:p>
+            <w:proofErr w:type="spellStart"/>
+            <w:r>
+              <w:t>Corridor</w:t>
+            </w:r>
+            <w:proofErr w:type="spellEnd"/>
+            <w:r>
+              <w:t xml:space="preserve"> </w:t>
+            </w:r>
+            <w:proofErr w:type="spellStart"/>
+            <w:r>
+              <w:t>floor</w:t>
+            </w:r>
+            <w:proofErr w:type="spellEnd"/>
+            <w:r>
+              <w:t xml:space="preserve"> </w:t>
+            </w:r>
+            <w:proofErr w:type="spellStart"/>
+            <w:r>
+              <w:t>edge</w:t>
+            </w:r>
+            <w:proofErr w:type="spellEnd"/>
+          </w:p>
+        </w:tc>
+        <w:tc>
+          <w:tcPr>
+            <w:tcW w:w="985" w:type="dxa"/>
+          </w:tcPr>
+          <w:p>
+            <w:r>
+              <w:t>_</w:t>
+            </w:r>
+          </w:p>
+        </w:tc>
+      </w:tr>
+      <w:tr>
+        <w:tc>
+          <w:tcPr>
+            <w:tcW w:w="2178" w:type="dxa"/>
+          </w:tcPr>
+          <w:p>
+            <w:r>
+              <w:t xml:space="preserve">Oxygen </w:t>
+            </w:r>
+            <w:proofErr w:type="spellStart"/>
+            <w:r>
+              <w:t>decoration</w:t>
+            </w:r>
+            <w:proofErr w:type="spellEnd"/>
+            <w:r>
+              <w:t xml:space="preserve"> 1</w:t>
+            </w:r>
+          </w:p>
+        </w:tc>
+        <w:tc>
+          <w:tcPr>
+            <w:tcW w:w="985" w:type="dxa"/>
+          </w:tcPr>
+          <w:p>
+            <w:r>
+              <w:t>a</w:t>
+            </w:r>
+          </w:p>
+        </w:tc>
+      </w:tr>
+      <w:tr>
+        <w:tc>
+          <w:tcPr>
+            <w:tcW w:w="2178" w:type="dxa"/>
+          </w:tcPr>
+          <w:p>
+            <w:r>
+              <w:t xml:space="preserve">Oxygen </w:t>
+            </w:r>
+            <w:proofErr w:type="spellStart"/>
+            <w:r>
+              <w:t>decoration</w:t>
+            </w:r>
+            <w:proofErr w:type="spellEnd"/>
+            <w:r>
+              <w:t xml:space="preserve"> 2</w:t>
+            </w:r>
+          </w:p>
+        </w:tc>
+        <w:tc>
+          <w:tcPr>
+            <w:tcW w:w="985" w:type="dxa"/>
+          </w:tcPr>
+          <w:p>
+            <w:r>
+              <w:t>b</w:t>
+            </w:r>
+          </w:p>
+        </w:tc>
+      </w:tr>
+      <w:tr>
+        <w:tc>
+          <w:tcPr>
+            <w:tcW w:w="2178" w:type="dxa"/>
+          </w:tcPr>
+          <w:p>
+            <w:r>
+              <w:t xml:space="preserve">Oxygen </w:t>
+            </w:r>
+            <w:proofErr w:type="spellStart"/>
+            <w:r>
+              <w:t>decoration</w:t>
+            </w:r>
+            <w:proofErr w:type="spellEnd"/>
+            <w:r>
+              <w:t xml:space="preserve"> 3</w:t>
+            </w:r>
+          </w:p>
+        </w:tc>
+        <w:tc>
+          <w:tcPr>
+            <w:tcW w:w="985" w:type="dxa"/>
+          </w:tcPr>
+          <w:p>
+            <w:r>
+              <w:t>c</w:t>
+            </w:r>
+          </w:p>
+        </w:tc>
+      </w:tr>
+      <w:tr>
+        <w:tc>
+          <w:tcPr>
+            <w:tcW w:w="2178" w:type="dxa"/>
+          </w:tcPr>
+          <w:p>
+            <w:r>
+              <w:t xml:space="preserve">Oxygen </w:t>
+            </w:r>
+            <w:proofErr w:type="spellStart"/>
+            <w:r>
+              <w:t>decoration</w:t>
+            </w:r>
+            <w:proofErr w:type="spellEnd"/>
+            <w:r>
+              <w:t xml:space="preserve"> 4</w:t>
+            </w:r>
+          </w:p>
+        </w:tc>
+        <w:tc>
+          <w:tcPr>
+            <w:tcW w:w="985" w:type="dxa"/>
+          </w:tcPr>
+          <w:p>
+            <w:r>
+              <w:t>d</w:t>
+            </w:r>
+          </w:p>
+        </w:tc>
+        <w:bookmarkStart w:id="0" w:name="_GoBack"/>
+        <w:bookmarkEnd w:id="0"/>
+      </w:tr>
+      <w:tr>
+        <w:tc>
+          <w:tcPr>
+            <w:tcW w:w="2178" w:type="dxa"/>
+          </w:tcPr>
+          <w:p/>
+        </w:tc>
+        <w:tc>
+          <w:tcPr>
+            <w:tcW w:w="985" w:type="dxa"/>
+          </w:tcPr>
+          <w:p/>
         </w:tc>
       </w:tr>
     </w:tbl>

</xml_diff>